<commit_message>
Agregacion de guardar objectos y refinamiento de presentacion
</commit_message>
<xml_diff>
--- a/practica2/Practica nro 4 metodo ordenador shell y quickshort.docx
+++ b/practica2/Practica nro 4 metodo ordenador shell y quickshort.docx
@@ -265,23 +265,7 @@
                 <w:rFonts w:ascii="Liberation Serif" w:hAnsi="Liberation Serif"/>
                 <w:color w:val="000000"/>
               </w:rPr>
-              <w:t xml:space="preserve">Abril - </w:t>
-            </w:r>
-            <w:proofErr w:type="gramStart"/>
-            <w:r>
-              <w:rPr>
-                <w:rFonts w:ascii="Liberation Serif" w:hAnsi="Liberation Serif"/>
-                <w:color w:val="000000"/>
-              </w:rPr>
-              <w:t>Septiembre</w:t>
-            </w:r>
-            <w:proofErr w:type="gramEnd"/>
-            <w:r>
-              <w:rPr>
-                <w:rFonts w:ascii="Liberation Serif" w:hAnsi="Liberation Serif"/>
-                <w:color w:val="000000"/>
-              </w:rPr>
-              <w:t xml:space="preserve"> 2022</w:t>
+              <w:t>Abril - Septiembre 2022</w:t>
             </w:r>
           </w:p>
         </w:tc>
@@ -888,7 +872,6 @@
               <w:t xml:space="preserve"> el algoritmo de ordenación tanta de Shell como de Quicksort con Listas, no usar librerías a parte ni las clases del paquete </w:t>
             </w:r>
             <w:proofErr w:type="spellStart"/>
-            <w:proofErr w:type="gramStart"/>
             <w:r>
               <w:rPr>
                 <w:rFonts w:ascii="Liberation Serif" w:hAnsi="Liberation Serif"/>
@@ -899,7 +882,6 @@
               <w:t>java.util</w:t>
             </w:r>
             <w:proofErr w:type="spellEnd"/>
-            <w:proofErr w:type="gramEnd"/>
             <w:r>
               <w:rPr>
                 <w:rFonts w:ascii="Liberation Serif" w:hAnsi="Liberation Serif"/>
@@ -1048,27 +1030,7 @@
                 <w:color w:val="000000"/>
                 <w:lang w:val="es-EC"/>
               </w:rPr>
-              <w:t xml:space="preserve"> el algoritmo de búsqueda binaria y búsqueda lineal </w:t>
-            </w:r>
-            <w:proofErr w:type="gramStart"/>
-            <w:r>
-              <w:rPr>
-                <w:rFonts w:ascii="Liberation Serif" w:hAnsi="Liberation Serif"/>
-                <w:bCs/>
-                <w:color w:val="000000"/>
-                <w:lang w:val="es-EC"/>
-              </w:rPr>
-              <w:t>binaria  con</w:t>
-            </w:r>
-            <w:proofErr w:type="gramEnd"/>
-            <w:r>
-              <w:rPr>
-                <w:rFonts w:ascii="Liberation Serif" w:hAnsi="Liberation Serif"/>
-                <w:bCs/>
-                <w:color w:val="000000"/>
-                <w:lang w:val="es-EC"/>
-              </w:rPr>
-              <w:t xml:space="preserve"> Listas, no usar librerías a parte ni las clases del paquete </w:t>
+              <w:t xml:space="preserve"> el algoritmo de búsqueda binaria y búsqueda lineal binaria  con Listas, no usar librerías a parte ni las clases del paquete </w:t>
             </w:r>
             <w:proofErr w:type="spellStart"/>
             <w:r>
@@ -1097,18 +1059,13 @@
               <w:jc w:val="both"/>
             </w:pPr>
             <w:r>
-              <w:t xml:space="preserve">1.- Crear un modelo con los </w:t>
-            </w:r>
-            <w:proofErr w:type="gramStart"/>
-            <w:r>
-              <w:t xml:space="preserve">datos  </w:t>
+              <w:t xml:space="preserve">1.- Crear un modelo con los datos  </w:t>
             </w:r>
             <w:proofErr w:type="spellStart"/>
             <w:r>
               <w:t>segun</w:t>
             </w:r>
             <w:proofErr w:type="spellEnd"/>
-            <w:proofErr w:type="gramEnd"/>
             <w:r>
               <w:t xml:space="preserve"> se pida e ir guardando en un archivo</w:t>
             </w:r>
@@ -1633,25 +1590,7 @@
                 <w:bCs/>
                 <w:color w:val="000000"/>
               </w:rPr>
-              <w:t xml:space="preserve">Implementación </w:t>
-            </w:r>
-            <w:proofErr w:type="gramStart"/>
-            <w:r>
-              <w:rPr>
-                <w:rFonts w:ascii="Liberation Serif" w:eastAsia="Arial" w:hAnsi="Liberation Serif" w:cs="Liberation Sans;Arial"/>
-                <w:bCs/>
-                <w:color w:val="000000"/>
-              </w:rPr>
-              <w:t>de los método</w:t>
-            </w:r>
-            <w:proofErr w:type="gramEnd"/>
-            <w:r>
-              <w:rPr>
-                <w:rFonts w:ascii="Liberation Serif" w:eastAsia="Arial" w:hAnsi="Liberation Serif" w:cs="Liberation Sans;Arial"/>
-                <w:bCs/>
-                <w:color w:val="000000"/>
-              </w:rPr>
-              <w:t xml:space="preserve"> de ordenación Shell y </w:t>
+              <w:t xml:space="preserve">Implementación de los método de ordenación Shell y </w:t>
             </w:r>
             <w:proofErr w:type="spellStart"/>
             <w:r>
@@ -1704,25 +1643,7 @@
                 <w:bCs/>
                 <w:color w:val="000000"/>
               </w:rPr>
-              <w:t xml:space="preserve">Implementación </w:t>
-            </w:r>
-            <w:proofErr w:type="gramStart"/>
-            <w:r>
-              <w:rPr>
-                <w:rFonts w:ascii="Liberation Serif" w:eastAsia="Arial" w:hAnsi="Liberation Serif" w:cs="Liberation Sans;Arial"/>
-                <w:bCs/>
-                <w:color w:val="000000"/>
-              </w:rPr>
-              <w:t>de los método</w:t>
-            </w:r>
-            <w:proofErr w:type="gramEnd"/>
-            <w:r>
-              <w:rPr>
-                <w:rFonts w:ascii="Liberation Serif" w:eastAsia="Arial" w:hAnsi="Liberation Serif" w:cs="Liberation Sans;Arial"/>
-                <w:bCs/>
-                <w:color w:val="000000"/>
-              </w:rPr>
-              <w:t xml:space="preserve"> de búsqueda binaria y lineal binaria con listas</w:t>
+              <w:t>Implementación de los método de búsqueda binaria y lineal binaria con listas</w:t>
             </w:r>
           </w:p>
           <w:p>
@@ -1795,15 +1716,7 @@
             </w:r>
             <w:proofErr w:type="spellEnd"/>
             <w:r>
-              <w:t xml:space="preserve"> y datos no primitivos es decir ciertas clases entre las cuales están las clases Auto, </w:t>
-            </w:r>
-            <w:proofErr w:type="gramStart"/>
-            <w:r>
-              <w:t>Casa  y</w:t>
-            </w:r>
-            <w:proofErr w:type="gramEnd"/>
-            <w:r>
-              <w:t xml:space="preserve"> Gato.</w:t>
+              <w:t xml:space="preserve"> y datos no primitivos es decir ciertas clases entre las cuales están las clases Auto, Casa  y Gato.</w:t>
             </w:r>
           </w:p>
           <w:p>
@@ -1922,7 +1835,23 @@
               <w:t xml:space="preserve"> para ordenar rápidamente</w:t>
             </w:r>
             <w:r>
+              <w:t xml:space="preserve"> listas largas</w:t>
+            </w:r>
+            <w:r>
               <w:t>.</w:t>
+            </w:r>
+          </w:p>
+          <w:p>
+            <w:pPr>
+              <w:pStyle w:val="Encabezamiento"/>
+              <w:numPr>
+                <w:ilvl w:val="0"/>
+                <w:numId w:val="6"/>
+              </w:numPr>
+              <w:jc w:val="both"/>
+            </w:pPr>
+            <w:r>
+              <w:t xml:space="preserve">Se recomienda usar el algoritmo Shell para listas de tamaño pequeño </w:t>
             </w:r>
           </w:p>
           <w:p>
@@ -2147,7 +2076,7 @@
                     <a:picLocks noChangeAspect="1"/>
                     <a:extLst>
                       <a:ext uri="smNativeData">
-                        <sm:smNativeData xmlns="" xmlns:o="urn:schemas-microsoft-com:office:office" xmlns:v="urn:schemas-microsoft-com:vml" xmlns:w10="urn:schemas-microsoft-com:office:word" xmlns:w="http://schemas.openxmlformats.org/wordprocessingml/2006/main" xmlns:sm="smNativeData" val="SMDATA_16_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"/>
+                        <sm:smNativeData xmlns:sm="smNativeData" xmlns:w="http://schemas.openxmlformats.org/wordprocessingml/2006/main" xmlns:w10="urn:schemas-microsoft-com:office:word" xmlns:v="urn:schemas-microsoft-com:vml" xmlns:o="urn:schemas-microsoft-com:office:office" xmlns="" val="SMDATA_16_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"/>
                       </a:ext>
                     </a:extLst>
                   </pic:cNvPicPr>

</xml_diff>